<commit_message>
Updated Screenshots of Ansible
</commit_message>
<xml_diff>
--- a/cmpe272-esp/ansible-playbook/Ansible_Screenshots_Cisco_DcloudVMs.docx
+++ b/cmpe272-esp/ansible-playbook/Ansible_Screenshots_Cisco_DcloudVMs.docx
@@ -24,6 +24,131 @@
           <w:szCs w:val="32"/>
         </w:rPr>
         <w:t xml:space="preserve">Ansible Assignment </w:t>
+      </w:r>
+    </w:p>
+    <w:p>
+      <w:pPr>
+        <w:pStyle w:val="Normal"/>
+        <w:ind w:left="0"/>
+        <w:jc w:val="center"/>
+        <w:rPr>
+          <w:rFonts w:ascii="Calibri" w:hAnsi="Calibri" w:eastAsia="Calibri" w:cs="Calibri" w:asciiTheme="minorAscii" w:hAnsiTheme="minorAscii" w:eastAsiaTheme="minorAscii" w:cstheme="minorAscii"/>
+          <w:b w:val="1"/>
+          <w:bCs w:val="1"/>
+          <w:sz w:val="32"/>
+          <w:szCs w:val="32"/>
+        </w:rPr>
+      </w:pPr>
+    </w:p>
+    <w:p>
+      <w:pPr>
+        <w:pStyle w:val="Normal"/>
+        <w:ind w:left="0"/>
+        <w:jc w:val="left"/>
+        <w:rPr>
+          <w:rFonts w:ascii="Calibri" w:hAnsi="Calibri" w:eastAsia="Calibri" w:cs="Calibri" w:asciiTheme="minorAscii" w:hAnsiTheme="minorAscii" w:eastAsiaTheme="minorAscii" w:cstheme="minorAscii"/>
+          <w:b w:val="1"/>
+          <w:bCs w:val="1"/>
+          <w:sz w:val="22"/>
+          <w:szCs w:val="22"/>
+        </w:rPr>
+      </w:pPr>
+      <w:proofErr w:type="spellStart"/>
+      <w:r>
+        <w:rPr>
+          <w:rFonts w:ascii="Calibri" w:hAnsi="Calibri" w:eastAsia="Calibri" w:cs="Calibri" w:asciiTheme="minorAscii" w:hAnsiTheme="minorAscii" w:eastAsiaTheme="minorAscii" w:cstheme="minorAscii"/>
+          <w:b w:val="1"/>
+          <w:bCs w:val="1"/>
+          <w:sz w:val="28"/>
+          <w:szCs w:val="28"/>
+        </w:rPr>
+        <w:t>Github</w:t>
+      </w:r>
+      <w:proofErr w:type="spellEnd"/>
+      <w:r>
+        <w:rPr>
+          <w:rFonts w:ascii="Calibri" w:hAnsi="Calibri" w:eastAsia="Calibri" w:cs="Calibri" w:asciiTheme="minorAscii" w:hAnsiTheme="minorAscii" w:eastAsiaTheme="minorAscii" w:cstheme="minorAscii"/>
+          <w:b w:val="1"/>
+          <w:bCs w:val="1"/>
+          <w:sz w:val="28"/>
+          <w:szCs w:val="28"/>
+        </w:rPr>
+        <w:t xml:space="preserve"> Link: </w:t>
+      </w:r>
+    </w:p>
+    <w:p>
+      <w:pPr>
+        <w:pStyle w:val="Normal"/>
+        <w:ind w:left="0"/>
+        <w:jc w:val="left"/>
+        <w:rPr>
+          <w:rFonts w:ascii="Calibri" w:hAnsi="Calibri" w:eastAsia="Calibri" w:cs="Calibri" w:asciiTheme="minorAscii" w:hAnsiTheme="minorAscii" w:eastAsiaTheme="minorAscii" w:cstheme="minorAscii"/>
+          <w:b w:val="1"/>
+          <w:bCs w:val="1"/>
+          <w:sz w:val="22"/>
+          <w:szCs w:val="22"/>
+        </w:rPr>
+      </w:pPr>
+      <w:hyperlink r:id="Re07a40671d41446b">
+        <w:r>
+          <w:rPr>
+            <w:rStyle w:val="Hyperlink"/>
+            <w:rFonts w:ascii="Calibri" w:hAnsi="Calibri" w:eastAsia="Calibri" w:cs="Calibri" w:asciiTheme="minorAscii" w:hAnsiTheme="minorAscii" w:eastAsiaTheme="minorAscii" w:cstheme="minorAscii"/>
+            <w:b w:val="1"/>
+            <w:bCs w:val="1"/>
+            <w:sz w:val="22"/>
+            <w:szCs w:val="22"/>
+          </w:rPr>
+          <w:t>https://github.com/phanisaimunipalli/sjsu-msse/tree/main/cmpe272-esp/ansible-playbook</w:t>
+        </w:r>
+      </w:hyperlink>
+      <w:r>
+        <w:rPr>
+          <w:rFonts w:ascii="Calibri" w:hAnsi="Calibri" w:eastAsia="Calibri" w:cs="Calibri" w:asciiTheme="minorAscii" w:hAnsiTheme="minorAscii" w:eastAsiaTheme="minorAscii" w:cstheme="minorAscii"/>
+          <w:b w:val="1"/>
+          <w:bCs w:val="1"/>
+          <w:sz w:val="22"/>
+          <w:szCs w:val="22"/>
+        </w:rPr>
+        <w:t xml:space="preserve"> </w:t>
+      </w:r>
+    </w:p>
+    <w:p>
+      <w:pPr>
+        <w:pStyle w:val="Normal"/>
+        <w:ind w:left="0"/>
+        <w:jc w:val="left"/>
+        <w:rPr>
+          <w:rFonts w:ascii="Calibri" w:hAnsi="Calibri" w:eastAsia="Calibri" w:cs="Calibri" w:asciiTheme="minorAscii" w:hAnsiTheme="minorAscii" w:eastAsiaTheme="minorAscii" w:cstheme="minorAscii"/>
+          <w:b w:val="1"/>
+          <w:bCs w:val="1"/>
+          <w:sz w:val="22"/>
+          <w:szCs w:val="22"/>
+        </w:rPr>
+      </w:pPr>
+    </w:p>
+    <w:p>
+      <w:pPr>
+        <w:pStyle w:val="Normal"/>
+        <w:ind w:left="0"/>
+        <w:jc w:val="left"/>
+        <w:rPr>
+          <w:rFonts w:ascii="Calibri" w:hAnsi="Calibri" w:eastAsia="Calibri" w:cs="Calibri" w:asciiTheme="minorAscii" w:hAnsiTheme="minorAscii" w:eastAsiaTheme="minorAscii" w:cstheme="minorAscii"/>
+          <w:b w:val="1"/>
+          <w:bCs w:val="1"/>
+          <w:sz w:val="28"/>
+          <w:szCs w:val="28"/>
+        </w:rPr>
+      </w:pPr>
+      <w:r>
+        <w:rPr>
+          <w:rFonts w:ascii="Calibri" w:hAnsi="Calibri" w:eastAsia="Calibri" w:cs="Calibri" w:asciiTheme="minorAscii" w:hAnsiTheme="minorAscii" w:eastAsiaTheme="minorAscii" w:cstheme="minorAscii"/>
+          <w:b w:val="1"/>
+          <w:bCs w:val="1"/>
+          <w:sz w:val="28"/>
+          <w:szCs w:val="28"/>
+        </w:rPr>
+        <w:t>Steps &amp; Screenshots:</w:t>
       </w:r>
     </w:p>
     <w:p>
@@ -385,6 +510,32 @@
           <w:szCs w:val="24"/>
         </w:rPr>
       </w:pPr>
+    </w:p>
+    <w:p>
+      <w:pPr>
+        <w:pStyle w:val="Normal"/>
+        <w:bidi w:val="0"/>
+        <w:spacing w:before="0" w:beforeAutospacing="off" w:after="160" w:afterAutospacing="off" w:line="259" w:lineRule="auto"/>
+        <w:ind w:left="0" w:right="0"/>
+        <w:jc w:val="left"/>
+        <w:rPr>
+          <w:sz w:val="24"/>
+          <w:szCs w:val="24"/>
+        </w:rPr>
+      </w:pPr>
+    </w:p>
+    <w:p>
+      <w:pPr>
+        <w:pStyle w:val="Normal"/>
+        <w:bidi w:val="0"/>
+        <w:spacing w:before="0" w:beforeAutospacing="off" w:after="160" w:afterAutospacing="off" w:line="259" w:lineRule="auto"/>
+        <w:ind w:left="0" w:right="0"/>
+        <w:jc w:val="left"/>
+        <w:rPr>
+          <w:sz w:val="24"/>
+          <w:szCs w:val="24"/>
+        </w:rPr>
+      </w:pPr>
       <w:r>
         <w:rPr>
           <w:sz w:val="24"/>
@@ -396,7 +547,6 @@
     <w:p>
       <w:pPr>
         <w:pStyle w:val="Normal"/>
-        <w:bidi w:val="0"/>
         <w:spacing w:before="0" w:beforeAutospacing="off" w:after="160" w:afterAutospacing="off" w:line="259" w:lineRule="auto"/>
         <w:ind w:left="0" w:right="0"/>
         <w:jc w:val="left"/>
@@ -407,7 +557,7 @@
       </w:pPr>
       <w:r>
         <w:drawing>
-          <wp:inline wp14:editId="7D7A3507" wp14:anchorId="099313D0">
+          <wp:inline wp14:editId="6957C210" wp14:anchorId="099313D0">
             <wp:extent cx="5822302" cy="2971800"/>
             <wp:effectExtent l="0" t="0" r="0" b="0"/>
             <wp:docPr id="506409888" name="" title=""/>
@@ -422,7 +572,7 @@
                     <pic:cNvPicPr/>
                   </pic:nvPicPr>
                   <pic:blipFill>
-                    <a:blip r:embed="Ra2deb62ad3fd4904">
+                    <a:blip r:embed="R8f8fee9a454243cc">
                       <a:extLst xmlns:a="http://schemas.openxmlformats.org/drawingml/2006/main">
                         <a:ext xmlns:a="http://schemas.openxmlformats.org/drawingml/2006/main" uri="{28A0092B-C50C-407E-A947-70E740481C1C}">
                           <a14:useLocalDpi xmlns:a14="http://schemas.microsoft.com/office/drawing/2010/main" val="0"/>
@@ -474,45 +624,6 @@
           <w:szCs w:val="24"/>
         </w:rPr>
       </w:pPr>
-    </w:p>
-    <w:p>
-      <w:pPr>
-        <w:pStyle w:val="Normal"/>
-        <w:bidi w:val="0"/>
-        <w:spacing w:before="0" w:beforeAutospacing="off" w:after="160" w:afterAutospacing="off" w:line="259" w:lineRule="auto"/>
-        <w:ind w:left="0" w:right="0"/>
-        <w:jc w:val="left"/>
-        <w:rPr>
-          <w:sz w:val="24"/>
-          <w:szCs w:val="24"/>
-        </w:rPr>
-      </w:pPr>
-    </w:p>
-    <w:p>
-      <w:pPr>
-        <w:pStyle w:val="Normal"/>
-        <w:bidi w:val="0"/>
-        <w:spacing w:before="0" w:beforeAutospacing="off" w:after="160" w:afterAutospacing="off" w:line="259" w:lineRule="auto"/>
-        <w:ind w:left="0" w:right="0"/>
-        <w:jc w:val="left"/>
-        <w:rPr>
-          <w:sz w:val="24"/>
-          <w:szCs w:val="24"/>
-        </w:rPr>
-      </w:pPr>
-    </w:p>
-    <w:p>
-      <w:pPr>
-        <w:pStyle w:val="Normal"/>
-        <w:bidi w:val="0"/>
-        <w:spacing w:before="0" w:beforeAutospacing="off" w:after="160" w:afterAutospacing="off" w:line="259" w:lineRule="auto"/>
-        <w:ind w:left="0" w:right="0"/>
-        <w:jc w:val="left"/>
-        <w:rPr>
-          <w:sz w:val="24"/>
-          <w:szCs w:val="24"/>
-        </w:rPr>
-      </w:pPr>
       <w:r>
         <w:rPr>
           <w:sz w:val="24"/>
@@ -896,14 +1007,10 @@
         <w:spacing w:before="0" w:beforeAutospacing="off" w:after="160" w:afterAutospacing="off" w:line="259" w:lineRule="auto"/>
         <w:ind w:left="0" w:right="0"/>
         <w:jc w:val="left"/>
-        <w:rPr>
-          <w:sz w:val="24"/>
-          <w:szCs w:val="24"/>
-        </w:rPr>
       </w:pPr>
       <w:r>
         <w:drawing>
-          <wp:inline wp14:editId="7D60BEEF" wp14:anchorId="5E0D420E">
+          <wp:inline wp14:editId="1C9096C9" wp14:anchorId="5E0D420E">
             <wp:extent cx="4572000" cy="2028825"/>
             <wp:effectExtent l="0" t="0" r="0" b="0"/>
             <wp:docPr id="1717795832" name="" title=""/>
@@ -918,10 +1025,10 @@
                     <pic:cNvPicPr/>
                   </pic:nvPicPr>
                   <pic:blipFill>
-                    <a:blip r:embed="R755734e0534b4489">
-                      <a:extLst>
+                    <a:blip r:embed="Rd74d4b259e924476">
+                      <a:extLst xmlns:a="http://schemas.openxmlformats.org/drawingml/2006/main">
                         <a:ext xmlns:a="http://schemas.openxmlformats.org/drawingml/2006/main" uri="{28A0092B-C50C-407E-A947-70E740481C1C}">
-                          <a14:useLocalDpi val="0"/>
+                          <a14:useLocalDpi xmlns:a14="http://schemas.microsoft.com/office/drawing/2010/main" val="0"/>
                         </a:ext>
                       </a:extLst>
                     </a:blip>
@@ -930,7 +1037,7 @@
                     </a:stretch>
                   </pic:blipFill>
                   <pic:spPr>
-                    <a:xfrm>
+                    <a:xfrm rot="0" flipH="0" flipV="0">
                       <a:off x="0" y="0"/>
                       <a:ext cx="4572000" cy="2028825"/>
                     </a:xfrm>
@@ -952,6 +1059,24 @@
         <w:spacing w:before="0" w:beforeAutospacing="off" w:after="160" w:afterAutospacing="off" w:line="259" w:lineRule="auto"/>
         <w:ind w:left="0" w:right="0"/>
         <w:jc w:val="left"/>
+      </w:pPr>
+    </w:p>
+    <w:p>
+      <w:pPr>
+        <w:pStyle w:val="Normal"/>
+        <w:bidi w:val="0"/>
+        <w:spacing w:before="0" w:beforeAutospacing="off" w:after="160" w:afterAutospacing="off" w:line="259" w:lineRule="auto"/>
+        <w:ind w:left="0" w:right="0"/>
+        <w:jc w:val="left"/>
+      </w:pPr>
+    </w:p>
+    <w:p>
+      <w:pPr>
+        <w:pStyle w:val="Normal"/>
+        <w:bidi w:val="0"/>
+        <w:spacing w:before="0" w:beforeAutospacing="off" w:after="160" w:afterAutospacing="off" w:line="259" w:lineRule="auto"/>
+        <w:ind w:left="0" w:right="0"/>
+        <w:jc w:val="left"/>
         <w:rPr>
           <w:sz w:val="24"/>
           <w:szCs w:val="24"/>
@@ -959,7 +1084,7 @@
       </w:pPr>
       <w:r>
         <w:drawing>
-          <wp:inline wp14:editId="7E22D11F" wp14:anchorId="4E3EE814">
+          <wp:inline wp14:editId="4BEB04F3" wp14:anchorId="4E3EE814">
             <wp:extent cx="4572000" cy="1885950"/>
             <wp:effectExtent l="0" t="0" r="0" b="0"/>
             <wp:docPr id="40437409" name="" title=""/>
@@ -974,7 +1099,7 @@
                     <pic:cNvPicPr/>
                   </pic:nvPicPr>
                   <pic:blipFill>
-                    <a:blip r:embed="R89d7d33e65544f6c">
+                    <a:blip r:embed="Rce4c09733240403e">
                       <a:extLst xmlns:a="http://schemas.openxmlformats.org/drawingml/2006/main">
                         <a:ext xmlns:a="http://schemas.openxmlformats.org/drawingml/2006/main" uri="{28A0092B-C50C-407E-A947-70E740481C1C}">
                           <a14:useLocalDpi xmlns:a14="http://schemas.microsoft.com/office/drawing/2010/main" val="0"/>
@@ -1026,19 +1151,6 @@
           <w:szCs w:val="24"/>
         </w:rPr>
       </w:pPr>
-    </w:p>
-    <w:p>
-      <w:pPr>
-        <w:pStyle w:val="Normal"/>
-        <w:bidi w:val="0"/>
-        <w:spacing w:before="0" w:beforeAutospacing="off" w:after="160" w:afterAutospacing="off" w:line="259" w:lineRule="auto"/>
-        <w:ind w:left="0" w:right="0"/>
-        <w:jc w:val="left"/>
-        <w:rPr>
-          <w:sz w:val="24"/>
-          <w:szCs w:val="24"/>
-        </w:rPr>
-      </w:pPr>
       <w:r>
         <w:rPr>
           <w:sz w:val="24"/>
@@ -1149,7 +1261,7 @@
       </w:pPr>
       <w:r>
         <w:drawing>
-          <wp:inline wp14:editId="3DD813D8" wp14:anchorId="25C3EA7E">
+          <wp:inline wp14:editId="776E7479" wp14:anchorId="25C3EA7E">
             <wp:extent cx="4572000" cy="4419600"/>
             <wp:effectExtent l="0" t="0" r="0" b="0"/>
             <wp:docPr id="465243307" name="" title=""/>
@@ -1164,7 +1276,7 @@
                     <pic:cNvPicPr/>
                   </pic:nvPicPr>
                   <pic:blipFill>
-                    <a:blip r:embed="R56c8dbea973b4bde">
+                    <a:blip r:embed="R34b7055b89a24566">
                       <a:extLst>
                         <a:ext xmlns:a="http://schemas.openxmlformats.org/drawingml/2006/main" uri="{28A0092B-C50C-407E-A947-70E740481C1C}">
                           <a14:useLocalDpi val="0"/>
@@ -1216,6 +1328,19 @@
           <w:szCs w:val="24"/>
         </w:rPr>
       </w:pPr>
+    </w:p>
+    <w:p>
+      <w:pPr>
+        <w:pStyle w:val="Normal"/>
+        <w:bidi w:val="0"/>
+        <w:spacing w:before="0" w:beforeAutospacing="off" w:after="160" w:afterAutospacing="off" w:line="259" w:lineRule="auto"/>
+        <w:ind w:left="0" w:right="0"/>
+        <w:jc w:val="left"/>
+        <w:rPr>
+          <w:sz w:val="24"/>
+          <w:szCs w:val="24"/>
+        </w:rPr>
+      </w:pPr>
       <w:r>
         <w:rPr>
           <w:sz w:val="24"/>
@@ -1259,7 +1384,6 @@
     <w:p>
       <w:pPr>
         <w:pStyle w:val="Normal"/>
-        <w:bidi w:val="0"/>
         <w:spacing w:before="0" w:beforeAutospacing="off" w:after="160" w:afterAutospacing="off" w:line="259" w:lineRule="auto"/>
         <w:ind w:left="0" w:right="0"/>
         <w:jc w:val="left"/>
@@ -1283,6 +1407,7 @@
         </w:rPr>
         <w:t xml:space="preserve">--&gt; </w:t>
       </w:r>
+      <w:proofErr w:type="spellStart"/>
       <w:r>
         <w:rPr>
           <w:b w:val="1"/>
@@ -1294,6 +1419,7 @@
         </w:rPr>
         <w:t>sudo</w:t>
       </w:r>
+      <w:proofErr w:type="spellEnd"/>
       <w:r>
         <w:rPr>
           <w:b w:val="1"/>
@@ -1305,6 +1431,7 @@
         </w:rPr>
         <w:t xml:space="preserve"> </w:t>
       </w:r>
+      <w:proofErr w:type="spellStart"/>
       <w:r>
         <w:rPr>
           <w:b w:val="1"/>
@@ -1316,6 +1443,7 @@
         </w:rPr>
         <w:t>systemctl</w:t>
       </w:r>
+      <w:proofErr w:type="spellEnd"/>
       <w:r>
         <w:rPr>
           <w:b w:val="1"/>
@@ -1353,19 +1481,6 @@
           <w:szCs w:val="24"/>
         </w:rPr>
       </w:pPr>
-    </w:p>
-    <w:p>
-      <w:pPr>
-        <w:pStyle w:val="Normal"/>
-        <w:bidi w:val="0"/>
-        <w:spacing w:before="0" w:beforeAutospacing="off" w:after="160" w:afterAutospacing="off" w:line="259" w:lineRule="auto"/>
-        <w:ind w:left="0" w:right="0"/>
-        <w:jc w:val="left"/>
-        <w:rPr>
-          <w:sz w:val="24"/>
-          <w:szCs w:val="24"/>
-        </w:rPr>
-      </w:pPr>
       <w:r>
         <w:rPr>
           <w:sz w:val="24"/>
@@ -1391,7 +1506,7 @@
       </w:pPr>
       <w:r>
         <w:drawing>
-          <wp:inline wp14:editId="1AF8CA7A" wp14:anchorId="73F785BB">
+          <wp:inline wp14:editId="6B67B191" wp14:anchorId="73F785BB">
             <wp:extent cx="4572000" cy="2867025"/>
             <wp:effectExtent l="0" t="0" r="0" b="0"/>
             <wp:docPr id="1018162529" name="" title=""/>
@@ -1406,7 +1521,7 @@
                     <pic:cNvPicPr/>
                   </pic:nvPicPr>
                   <pic:blipFill>
-                    <a:blip r:embed="R3c20910337a6490f">
+                    <a:blip r:embed="R1fd785e079a04c1a">
                       <a:extLst>
                         <a:ext xmlns:a="http://schemas.openxmlformats.org/drawingml/2006/main" uri="{28A0092B-C50C-407E-A947-70E740481C1C}">
                           <a14:useLocalDpi val="0"/>
@@ -1476,7 +1591,7 @@
       </w:pPr>
       <w:r>
         <w:drawing>
-          <wp:inline wp14:editId="3A7ED270" wp14:anchorId="068E9614">
+          <wp:inline wp14:editId="797F4100" wp14:anchorId="068E9614">
             <wp:extent cx="4572000" cy="3124200"/>
             <wp:effectExtent l="0" t="0" r="0" b="0"/>
             <wp:docPr id="661433242" name="" title=""/>
@@ -1491,7 +1606,7 @@
                     <pic:cNvPicPr/>
                   </pic:nvPicPr>
                   <pic:blipFill>
-                    <a:blip r:embed="R54fd7ea129634a99">
+                    <a:blip r:embed="R644836e20f16496c">
                       <a:extLst>
                         <a:ext xmlns:a="http://schemas.openxmlformats.org/drawingml/2006/main" uri="{28A0092B-C50C-407E-A947-70E740481C1C}">
                           <a14:useLocalDpi val="0"/>
@@ -1539,6 +1654,32 @@
         <w:ind w:left="0" w:right="0"/>
         <w:jc w:val="left"/>
         <w:rPr>
+          <w:sz w:val="24"/>
+          <w:szCs w:val="24"/>
+        </w:rPr>
+      </w:pPr>
+    </w:p>
+    <w:p>
+      <w:pPr>
+        <w:pStyle w:val="Normal"/>
+        <w:bidi w:val="0"/>
+        <w:spacing w:before="0" w:beforeAutospacing="off" w:after="160" w:afterAutospacing="off" w:line="259" w:lineRule="auto"/>
+        <w:ind w:left="0" w:right="0"/>
+        <w:jc w:val="left"/>
+        <w:rPr>
+          <w:sz w:val="24"/>
+          <w:szCs w:val="24"/>
+        </w:rPr>
+      </w:pPr>
+    </w:p>
+    <w:p>
+      <w:pPr>
+        <w:pStyle w:val="Normal"/>
+        <w:bidi w:val="0"/>
+        <w:spacing w:before="0" w:beforeAutospacing="off" w:after="160" w:afterAutospacing="off" w:line="259" w:lineRule="auto"/>
+        <w:ind w:left="0" w:right="0"/>
+        <w:jc w:val="left"/>
+        <w:rPr>
           <w:b w:val="1"/>
           <w:bCs w:val="1"/>
           <w:sz w:val="24"/>
@@ -1565,7 +1706,7 @@
       </w:pPr>
       <w:r>
         <w:drawing>
-          <wp:inline wp14:editId="2A4665BE" wp14:anchorId="19FF04CB">
+          <wp:inline wp14:editId="742EF433" wp14:anchorId="19FF04CB">
             <wp:extent cx="4572000" cy="1781175"/>
             <wp:effectExtent l="0" t="0" r="0" b="0"/>
             <wp:docPr id="1270802895" name="" title=""/>
@@ -1580,7 +1721,7 @@
                     <pic:cNvPicPr/>
                   </pic:nvPicPr>
                   <pic:blipFill>
-                    <a:blip r:embed="R0a2a4b738b5b4720">
+                    <a:blip r:embed="Rfcc30b804fc24d65">
                       <a:extLst>
                         <a:ext xmlns:a="http://schemas.openxmlformats.org/drawingml/2006/main" uri="{28A0092B-C50C-407E-A947-70E740481C1C}">
                           <a14:useLocalDpi val="0"/>
@@ -1650,7 +1791,7 @@
       </w:pPr>
       <w:r>
         <w:drawing>
-          <wp:inline wp14:editId="233B50A4" wp14:anchorId="34DB1C61">
+          <wp:inline wp14:editId="363A6907" wp14:anchorId="34DB1C61">
             <wp:extent cx="4572000" cy="2343150"/>
             <wp:effectExtent l="0" t="0" r="0" b="0"/>
             <wp:docPr id="730562769" name="" title=""/>
@@ -1665,7 +1806,7 @@
                     <pic:cNvPicPr/>
                   </pic:nvPicPr>
                   <pic:blipFill>
-                    <a:blip r:embed="Rfbb26f44858641ca">
+                    <a:blip r:embed="Ra91a77fd62cb4960">
                       <a:extLst>
                         <a:ext xmlns:a="http://schemas.openxmlformats.org/drawingml/2006/main" uri="{28A0092B-C50C-407E-A947-70E740481C1C}">
                           <a14:useLocalDpi val="0"/>
@@ -1702,7 +1843,7 @@
       </w:pPr>
       <w:r>
         <w:drawing>
-          <wp:inline wp14:editId="348969D1" wp14:anchorId="2035173F">
+          <wp:inline wp14:editId="35719D85" wp14:anchorId="2035173F">
             <wp:extent cx="4572000" cy="2409825"/>
             <wp:effectExtent l="0" t="0" r="0" b="0"/>
             <wp:docPr id="471318157" name="" title=""/>
@@ -1717,7 +1858,7 @@
                     <pic:cNvPicPr/>
                   </pic:nvPicPr>
                   <pic:blipFill>
-                    <a:blip r:embed="R3cd546a39e624d09">
+                    <a:blip r:embed="R7d8169aa669b4f52">
                       <a:extLst>
                         <a:ext xmlns:a="http://schemas.openxmlformats.org/drawingml/2006/main" uri="{28A0092B-C50C-407E-A947-70E740481C1C}">
                           <a14:useLocalDpi val="0"/>
@@ -1747,27 +1888,6 @@
     <w:p>
       <w:pPr>
         <w:pStyle w:val="Normal"/>
-        <w:spacing w:before="0" w:beforeAutospacing="off" w:after="160" w:afterAutospacing="off" w:line="259" w:lineRule="auto"/>
-        <w:ind w:left="0" w:right="0"/>
-        <w:jc w:val="left"/>
-      </w:pPr>
-    </w:p>
-    <w:p>
-      <w:pPr>
-        <w:pStyle w:val="Normal"/>
-        <w:bidi w:val="0"/>
-        <w:spacing w:before="0" w:beforeAutospacing="off" w:after="160" w:afterAutospacing="off" w:line="259" w:lineRule="auto"/>
-        <w:ind w:left="0" w:right="0"/>
-        <w:jc w:val="left"/>
-        <w:rPr>
-          <w:sz w:val="24"/>
-          <w:szCs w:val="24"/>
-        </w:rPr>
-      </w:pPr>
-    </w:p>
-    <w:p>
-      <w:pPr>
-        <w:pStyle w:val="Normal"/>
         <w:bidi w:val="0"/>
         <w:spacing w:before="0" w:beforeAutospacing="off" w:after="160" w:afterAutospacing="off" w:line="259" w:lineRule="auto"/>
         <w:ind w:left="0" w:right="0"/>
@@ -1801,14 +1921,10 @@
         <w:spacing w:before="0" w:beforeAutospacing="off" w:after="160" w:afterAutospacing="off" w:line="259" w:lineRule="auto"/>
         <w:ind w:left="0" w:right="0"/>
         <w:jc w:val="left"/>
-        <w:rPr>
-          <w:sz w:val="24"/>
-          <w:szCs w:val="24"/>
-        </w:rPr>
       </w:pPr>
       <w:r>
         <w:drawing>
-          <wp:inline wp14:editId="5C704C88" wp14:anchorId="673406C1">
+          <wp:inline wp14:editId="3B0E40D5" wp14:anchorId="673406C1">
             <wp:extent cx="4572000" cy="3238500"/>
             <wp:effectExtent l="0" t="0" r="0" b="0"/>
             <wp:docPr id="1002174846" name="" title=""/>
@@ -1823,10 +1939,10 @@
                     <pic:cNvPicPr/>
                   </pic:nvPicPr>
                   <pic:blipFill>
-                    <a:blip r:embed="Rbd7a42dff1044276">
-                      <a:extLst>
+                    <a:blip r:embed="R80167529b13f4ec6">
+                      <a:extLst xmlns:a="http://schemas.openxmlformats.org/drawingml/2006/main">
                         <a:ext xmlns:a="http://schemas.openxmlformats.org/drawingml/2006/main" uri="{28A0092B-C50C-407E-A947-70E740481C1C}">
-                          <a14:useLocalDpi val="0"/>
+                          <a14:useLocalDpi xmlns:a14="http://schemas.microsoft.com/office/drawing/2010/main" val="0"/>
                         </a:ext>
                       </a:extLst>
                     </a:blip>
@@ -1835,7 +1951,7 @@
                     </a:stretch>
                   </pic:blipFill>
                   <pic:spPr>
-                    <a:xfrm>
+                    <a:xfrm rot="0" flipH="0" flipV="0">
                       <a:off x="0" y="0"/>
                       <a:ext cx="4572000" cy="3238500"/>
                     </a:xfrm>
@@ -1857,10 +1973,24 @@
         <w:spacing w:before="0" w:beforeAutospacing="off" w:after="160" w:afterAutospacing="off" w:line="259" w:lineRule="auto"/>
         <w:ind w:left="0" w:right="0"/>
         <w:jc w:val="left"/>
-        <w:rPr>
-          <w:sz w:val="24"/>
-          <w:szCs w:val="24"/>
-        </w:rPr>
+      </w:pPr>
+    </w:p>
+    <w:p>
+      <w:pPr>
+        <w:pStyle w:val="Normal"/>
+        <w:bidi w:val="0"/>
+        <w:spacing w:before="0" w:beforeAutospacing="off" w:after="160" w:afterAutospacing="off" w:line="259" w:lineRule="auto"/>
+        <w:ind w:left="0" w:right="0"/>
+        <w:jc w:val="left"/>
+      </w:pPr>
+    </w:p>
+    <w:p>
+      <w:pPr>
+        <w:pStyle w:val="Normal"/>
+        <w:bidi w:val="0"/>
+        <w:spacing w:before="0" w:beforeAutospacing="off" w:after="160" w:afterAutospacing="off" w:line="259" w:lineRule="auto"/>
+        <w:ind w:left="0" w:right="0"/>
+        <w:jc w:val="left"/>
       </w:pPr>
     </w:p>
     <w:p>
@@ -1890,14 +2020,10 @@
         <w:spacing w:before="0" w:beforeAutospacing="off" w:after="160" w:afterAutospacing="off" w:line="259" w:lineRule="auto"/>
         <w:ind w:left="0" w:right="0"/>
         <w:jc w:val="left"/>
-        <w:rPr>
-          <w:sz w:val="24"/>
-          <w:szCs w:val="24"/>
-        </w:rPr>
       </w:pPr>
       <w:r>
         <w:drawing>
-          <wp:inline wp14:editId="1A574404" wp14:anchorId="0FC0BD64">
+          <wp:inline wp14:editId="11925525" wp14:anchorId="0FC0BD64">
             <wp:extent cx="4572000" cy="1704975"/>
             <wp:effectExtent l="0" t="0" r="0" b="0"/>
             <wp:docPr id="114523185" name="" title=""/>
@@ -1912,10 +2038,10 @@
                     <pic:cNvPicPr/>
                   </pic:nvPicPr>
                   <pic:blipFill>
-                    <a:blip r:embed="R497f65606f184664">
-                      <a:extLst>
+                    <a:blip r:embed="R1d24f70e56bd43d1">
+                      <a:extLst xmlns:a="http://schemas.openxmlformats.org/drawingml/2006/main">
                         <a:ext xmlns:a="http://schemas.openxmlformats.org/drawingml/2006/main" uri="{28A0092B-C50C-407E-A947-70E740481C1C}">
-                          <a14:useLocalDpi val="0"/>
+                          <a14:useLocalDpi xmlns:a14="http://schemas.microsoft.com/office/drawing/2010/main" val="0"/>
                         </a:ext>
                       </a:extLst>
                     </a:blip>
@@ -1924,7 +2050,7 @@
                     </a:stretch>
                   </pic:blipFill>
                   <pic:spPr>
-                    <a:xfrm>
+                    <a:xfrm rot="0" flipH="0" flipV="0">
                       <a:off x="0" y="0"/>
                       <a:ext cx="4572000" cy="1704975"/>
                     </a:xfrm>
@@ -1947,9 +2073,18 @@
         <w:ind w:left="0" w:right="0"/>
         <w:jc w:val="left"/>
       </w:pPr>
+    </w:p>
+    <w:p>
+      <w:pPr>
+        <w:pStyle w:val="Normal"/>
+        <w:bidi w:val="0"/>
+        <w:spacing w:before="0" w:beforeAutospacing="off" w:after="160" w:afterAutospacing="off" w:line="259" w:lineRule="auto"/>
+        <w:ind w:left="0" w:right="0"/>
+        <w:jc w:val="left"/>
+      </w:pPr>
       <w:r>
         <w:drawing>
-          <wp:inline wp14:editId="7C787C87" wp14:anchorId="7F983170">
+          <wp:inline wp14:editId="6992B6D6" wp14:anchorId="7F983170">
             <wp:extent cx="4572000" cy="2000250"/>
             <wp:effectExtent l="0" t="0" r="0" b="0"/>
             <wp:docPr id="560689960" name="" title=""/>
@@ -1964,7 +2099,7 @@
                     <pic:cNvPicPr/>
                   </pic:nvPicPr>
                   <pic:blipFill>
-                    <a:blip r:embed="R88b4c4292dee4294">
+                    <a:blip r:embed="R45fab2138b2a4382">
                       <a:extLst xmlns:a="http://schemas.openxmlformats.org/drawingml/2006/main">
                         <a:ext xmlns:a="http://schemas.openxmlformats.org/drawingml/2006/main" uri="{28A0092B-C50C-407E-A947-70E740481C1C}">
                           <a14:useLocalDpi xmlns:a14="http://schemas.microsoft.com/office/drawing/2010/main" val="0"/>
@@ -2761,6 +2896,16 @@
       <w:contextualSpacing xmlns:w="http://schemas.openxmlformats.org/wordprocessingml/2006/main"/>
     </w:pPr>
   </w:style>
+  <w:style xmlns:w14="http://schemas.microsoft.com/office/word/2010/wordml" xmlns:mc="http://schemas.openxmlformats.org/markup-compatibility/2006" xmlns:w="http://schemas.openxmlformats.org/wordprocessingml/2006/main" w:type="character" w:styleId="Hyperlink" mc:Ignorable="w14">
+    <w:name xmlns:w="http://schemas.openxmlformats.org/wordprocessingml/2006/main" w:val="Hyperlink"/>
+    <w:basedOn xmlns:w="http://schemas.openxmlformats.org/wordprocessingml/2006/main" w:val="DefaultParagraphFont"/>
+    <w:uiPriority xmlns:w="http://schemas.openxmlformats.org/wordprocessingml/2006/main" w:val="99"/>
+    <w:unhideWhenUsed xmlns:w="http://schemas.openxmlformats.org/wordprocessingml/2006/main"/>
+    <w:rPr xmlns:w="http://schemas.openxmlformats.org/wordprocessingml/2006/main">
+      <w:color w:val="0563C1" w:themeColor="hyperlink"/>
+      <w:u w:val="single"/>
+    </w:rPr>
+  </w:style>
 </w:styles>
 </file>
 

</xml_diff>

<commit_message>
Updated Doc and Screenshots
</commit_message>
<xml_diff>
--- a/cmpe272-esp/ansible-playbook/Ansible_Screenshots_Cisco_DcloudVMs.docx
+++ b/cmpe272-esp/ansible-playbook/Ansible_Screenshots_Cisco_DcloudVMs.docx
@@ -89,7 +89,7 @@
           <w:szCs w:val="22"/>
         </w:rPr>
       </w:pPr>
-      <w:hyperlink r:id="Re07a40671d41446b">
+      <w:hyperlink r:id="R036ba4aa0b134885">
         <w:r>
           <w:rPr>
             <w:rStyle w:val="Hyperlink"/>
@@ -536,6 +536,32 @@
           <w:szCs w:val="24"/>
         </w:rPr>
       </w:pPr>
+    </w:p>
+    <w:p>
+      <w:pPr>
+        <w:pStyle w:val="Normal"/>
+        <w:bidi w:val="0"/>
+        <w:spacing w:before="0" w:beforeAutospacing="off" w:after="160" w:afterAutospacing="off" w:line="259" w:lineRule="auto"/>
+        <w:ind w:left="0" w:right="0"/>
+        <w:jc w:val="left"/>
+        <w:rPr>
+          <w:sz w:val="24"/>
+          <w:szCs w:val="24"/>
+        </w:rPr>
+      </w:pPr>
+    </w:p>
+    <w:p>
+      <w:pPr>
+        <w:pStyle w:val="Normal"/>
+        <w:bidi w:val="0"/>
+        <w:spacing w:before="0" w:beforeAutospacing="off" w:after="160" w:afterAutospacing="off" w:line="259" w:lineRule="auto"/>
+        <w:ind w:left="0" w:right="0"/>
+        <w:jc w:val="left"/>
+        <w:rPr>
+          <w:sz w:val="24"/>
+          <w:szCs w:val="24"/>
+        </w:rPr>
+      </w:pPr>
       <w:r>
         <w:rPr>
           <w:sz w:val="24"/>
@@ -557,7 +583,7 @@
       </w:pPr>
       <w:r>
         <w:drawing>
-          <wp:inline wp14:editId="6957C210" wp14:anchorId="099313D0">
+          <wp:inline wp14:editId="451335B0" wp14:anchorId="099313D0">
             <wp:extent cx="5822302" cy="2971800"/>
             <wp:effectExtent l="0" t="0" r="0" b="0"/>
             <wp:docPr id="506409888" name="" title=""/>
@@ -572,7 +598,7 @@
                     <pic:cNvPicPr/>
                   </pic:nvPicPr>
                   <pic:blipFill>
-                    <a:blip r:embed="R8f8fee9a454243cc">
+                    <a:blip r:embed="R89ed8b80359c4993">
                       <a:extLst xmlns:a="http://schemas.openxmlformats.org/drawingml/2006/main">
                         <a:ext xmlns:a="http://schemas.openxmlformats.org/drawingml/2006/main" uri="{28A0092B-C50C-407E-A947-70E740481C1C}">
                           <a14:useLocalDpi xmlns:a14="http://schemas.microsoft.com/office/drawing/2010/main" val="0"/>
@@ -1010,7 +1036,7 @@
       </w:pPr>
       <w:r>
         <w:drawing>
-          <wp:inline wp14:editId="1C9096C9" wp14:anchorId="5E0D420E">
+          <wp:inline wp14:editId="311D945C" wp14:anchorId="5E0D420E">
             <wp:extent cx="4572000" cy="2028825"/>
             <wp:effectExtent l="0" t="0" r="0" b="0"/>
             <wp:docPr id="1717795832" name="" title=""/>
@@ -1025,7 +1051,7 @@
                     <pic:cNvPicPr/>
                   </pic:nvPicPr>
                   <pic:blipFill>
-                    <a:blip r:embed="Rd74d4b259e924476">
+                    <a:blip r:embed="R623873f67ea64e72">
                       <a:extLst xmlns:a="http://schemas.openxmlformats.org/drawingml/2006/main">
                         <a:ext xmlns:a="http://schemas.openxmlformats.org/drawingml/2006/main" uri="{28A0092B-C50C-407E-A947-70E740481C1C}">
                           <a14:useLocalDpi xmlns:a14="http://schemas.microsoft.com/office/drawing/2010/main" val="0"/>
@@ -1084,7 +1110,7 @@
       </w:pPr>
       <w:r>
         <w:drawing>
-          <wp:inline wp14:editId="4BEB04F3" wp14:anchorId="4E3EE814">
+          <wp:inline wp14:editId="48AF2C6C" wp14:anchorId="4E3EE814">
             <wp:extent cx="4572000" cy="1885950"/>
             <wp:effectExtent l="0" t="0" r="0" b="0"/>
             <wp:docPr id="40437409" name="" title=""/>
@@ -1099,7 +1125,7 @@
                     <pic:cNvPicPr/>
                   </pic:nvPicPr>
                   <pic:blipFill>
-                    <a:blip r:embed="Rce4c09733240403e">
+                    <a:blip r:embed="R89e5ac9c96474e81">
                       <a:extLst xmlns:a="http://schemas.openxmlformats.org/drawingml/2006/main">
                         <a:ext xmlns:a="http://schemas.openxmlformats.org/drawingml/2006/main" uri="{28A0092B-C50C-407E-A947-70E740481C1C}">
                           <a14:useLocalDpi xmlns:a14="http://schemas.microsoft.com/office/drawing/2010/main" val="0"/>
@@ -1261,7 +1287,7 @@
       </w:pPr>
       <w:r>
         <w:drawing>
-          <wp:inline wp14:editId="776E7479" wp14:anchorId="25C3EA7E">
+          <wp:inline wp14:editId="1C340C78" wp14:anchorId="25C3EA7E">
             <wp:extent cx="4572000" cy="4419600"/>
             <wp:effectExtent l="0" t="0" r="0" b="0"/>
             <wp:docPr id="465243307" name="" title=""/>
@@ -1276,7 +1302,7 @@
                     <pic:cNvPicPr/>
                   </pic:nvPicPr>
                   <pic:blipFill>
-                    <a:blip r:embed="R34b7055b89a24566">
+                    <a:blip r:embed="Rf5c1ca2e3d524b44">
                       <a:extLst>
                         <a:ext xmlns:a="http://schemas.openxmlformats.org/drawingml/2006/main" uri="{28A0092B-C50C-407E-A947-70E740481C1C}">
                           <a14:useLocalDpi val="0"/>
@@ -1506,7 +1532,7 @@
       </w:pPr>
       <w:r>
         <w:drawing>
-          <wp:inline wp14:editId="6B67B191" wp14:anchorId="73F785BB">
+          <wp:inline wp14:editId="2DA0E744" wp14:anchorId="73F785BB">
             <wp:extent cx="4572000" cy="2867025"/>
             <wp:effectExtent l="0" t="0" r="0" b="0"/>
             <wp:docPr id="1018162529" name="" title=""/>
@@ -1521,7 +1547,7 @@
                     <pic:cNvPicPr/>
                   </pic:nvPicPr>
                   <pic:blipFill>
-                    <a:blip r:embed="R1fd785e079a04c1a">
+                    <a:blip r:embed="Rded27d9a0fbb4067">
                       <a:extLst>
                         <a:ext xmlns:a="http://schemas.openxmlformats.org/drawingml/2006/main" uri="{28A0092B-C50C-407E-A947-70E740481C1C}">
                           <a14:useLocalDpi val="0"/>
@@ -1591,7 +1617,7 @@
       </w:pPr>
       <w:r>
         <w:drawing>
-          <wp:inline wp14:editId="797F4100" wp14:anchorId="068E9614">
+          <wp:inline wp14:editId="0772021B" wp14:anchorId="068E9614">
             <wp:extent cx="4572000" cy="3124200"/>
             <wp:effectExtent l="0" t="0" r="0" b="0"/>
             <wp:docPr id="661433242" name="" title=""/>
@@ -1606,7 +1632,7 @@
                     <pic:cNvPicPr/>
                   </pic:nvPicPr>
                   <pic:blipFill>
-                    <a:blip r:embed="R644836e20f16496c">
+                    <a:blip r:embed="R846e01b1869b438c">
                       <a:extLst>
                         <a:ext xmlns:a="http://schemas.openxmlformats.org/drawingml/2006/main" uri="{28A0092B-C50C-407E-A947-70E740481C1C}">
                           <a14:useLocalDpi val="0"/>
@@ -1654,32 +1680,6 @@
         <w:ind w:left="0" w:right="0"/>
         <w:jc w:val="left"/>
         <w:rPr>
-          <w:sz w:val="24"/>
-          <w:szCs w:val="24"/>
-        </w:rPr>
-      </w:pPr>
-    </w:p>
-    <w:p>
-      <w:pPr>
-        <w:pStyle w:val="Normal"/>
-        <w:bidi w:val="0"/>
-        <w:spacing w:before="0" w:beforeAutospacing="off" w:after="160" w:afterAutospacing="off" w:line="259" w:lineRule="auto"/>
-        <w:ind w:left="0" w:right="0"/>
-        <w:jc w:val="left"/>
-        <w:rPr>
-          <w:sz w:val="24"/>
-          <w:szCs w:val="24"/>
-        </w:rPr>
-      </w:pPr>
-    </w:p>
-    <w:p>
-      <w:pPr>
-        <w:pStyle w:val="Normal"/>
-        <w:bidi w:val="0"/>
-        <w:spacing w:before="0" w:beforeAutospacing="off" w:after="160" w:afterAutospacing="off" w:line="259" w:lineRule="auto"/>
-        <w:ind w:left="0" w:right="0"/>
-        <w:jc w:val="left"/>
-        <w:rPr>
           <w:b w:val="1"/>
           <w:bCs w:val="1"/>
           <w:sz w:val="24"/>
@@ -1706,7 +1706,7 @@
       </w:pPr>
       <w:r>
         <w:drawing>
-          <wp:inline wp14:editId="742EF433" wp14:anchorId="19FF04CB">
+          <wp:inline wp14:editId="497336F1" wp14:anchorId="19FF04CB">
             <wp:extent cx="4572000" cy="1781175"/>
             <wp:effectExtent l="0" t="0" r="0" b="0"/>
             <wp:docPr id="1270802895" name="" title=""/>
@@ -1721,7 +1721,7 @@
                     <pic:cNvPicPr/>
                   </pic:nvPicPr>
                   <pic:blipFill>
-                    <a:blip r:embed="Rfcc30b804fc24d65">
+                    <a:blip r:embed="Rddeb9d78a84c4013">
                       <a:extLst>
                         <a:ext xmlns:a="http://schemas.openxmlformats.org/drawingml/2006/main" uri="{28A0092B-C50C-407E-A947-70E740481C1C}">
                           <a14:useLocalDpi val="0"/>
@@ -1791,7 +1791,7 @@
       </w:pPr>
       <w:r>
         <w:drawing>
-          <wp:inline wp14:editId="363A6907" wp14:anchorId="34DB1C61">
+          <wp:inline wp14:editId="2F7C15BD" wp14:anchorId="34DB1C61">
             <wp:extent cx="4572000" cy="2343150"/>
             <wp:effectExtent l="0" t="0" r="0" b="0"/>
             <wp:docPr id="730562769" name="" title=""/>
@@ -1806,7 +1806,7 @@
                     <pic:cNvPicPr/>
                   </pic:nvPicPr>
                   <pic:blipFill>
-                    <a:blip r:embed="Ra91a77fd62cb4960">
+                    <a:blip r:embed="R369d04294d014e0c">
                       <a:extLst>
                         <a:ext xmlns:a="http://schemas.openxmlformats.org/drawingml/2006/main" uri="{28A0092B-C50C-407E-A947-70E740481C1C}">
                           <a14:useLocalDpi val="0"/>
@@ -1843,7 +1843,7 @@
       </w:pPr>
       <w:r>
         <w:drawing>
-          <wp:inline wp14:editId="35719D85" wp14:anchorId="2035173F">
+          <wp:inline wp14:editId="69EE8188" wp14:anchorId="2035173F">
             <wp:extent cx="4572000" cy="2409825"/>
             <wp:effectExtent l="0" t="0" r="0" b="0"/>
             <wp:docPr id="471318157" name="" title=""/>
@@ -1858,7 +1858,7 @@
                     <pic:cNvPicPr/>
                   </pic:nvPicPr>
                   <pic:blipFill>
-                    <a:blip r:embed="R7d8169aa669b4f52">
+                    <a:blip r:embed="R276d9db1ed854304">
                       <a:extLst>
                         <a:ext xmlns:a="http://schemas.openxmlformats.org/drawingml/2006/main" uri="{28A0092B-C50C-407E-A947-70E740481C1C}">
                           <a14:useLocalDpi val="0"/>
@@ -1924,7 +1924,7 @@
       </w:pPr>
       <w:r>
         <w:drawing>
-          <wp:inline wp14:editId="3B0E40D5" wp14:anchorId="673406C1">
+          <wp:inline wp14:editId="5083D84D" wp14:anchorId="673406C1">
             <wp:extent cx="4572000" cy="3238500"/>
             <wp:effectExtent l="0" t="0" r="0" b="0"/>
             <wp:docPr id="1002174846" name="" title=""/>
@@ -1939,7 +1939,7 @@
                     <pic:cNvPicPr/>
                   </pic:nvPicPr>
                   <pic:blipFill>
-                    <a:blip r:embed="R80167529b13f4ec6">
+                    <a:blip r:embed="R0fa1b6bfed144eca">
                       <a:extLst xmlns:a="http://schemas.openxmlformats.org/drawingml/2006/main">
                         <a:ext xmlns:a="http://schemas.openxmlformats.org/drawingml/2006/main" uri="{28A0092B-C50C-407E-A947-70E740481C1C}">
                           <a14:useLocalDpi xmlns:a14="http://schemas.microsoft.com/office/drawing/2010/main" val="0"/>
@@ -1983,6 +1983,71 @@
         <w:ind w:left="0" w:right="0"/>
         <w:jc w:val="left"/>
       </w:pPr>
+      <w:r>
+        <w:rPr/>
+        <w:t>index.html  and Custom inventory File</w:t>
+      </w:r>
+    </w:p>
+    <w:p>
+      <w:pPr>
+        <w:pStyle w:val="Normal"/>
+        <w:bidi w:val="0"/>
+        <w:spacing w:before="0" w:beforeAutospacing="off" w:after="160" w:afterAutospacing="off" w:line="259" w:lineRule="auto"/>
+        <w:ind w:left="0" w:right="0"/>
+        <w:jc w:val="left"/>
+      </w:pPr>
+      <w:r>
+        <w:drawing>
+          <wp:inline wp14:editId="0CD3E377" wp14:anchorId="418DBD58">
+            <wp:extent cx="4572000" cy="2190750"/>
+            <wp:effectExtent l="0" t="0" r="0" b="0"/>
+            <wp:docPr id="2113777882" name="" title=""/>
+            <wp:cNvGraphicFramePr>
+              <a:graphicFrameLocks noChangeAspect="1"/>
+            </wp:cNvGraphicFramePr>
+            <a:graphic>
+              <a:graphicData uri="http://schemas.openxmlformats.org/drawingml/2006/picture">
+                <pic:pic>
+                  <pic:nvPicPr>
+                    <pic:cNvPr id="0" name=""/>
+                    <pic:cNvPicPr/>
+                  </pic:nvPicPr>
+                  <pic:blipFill>
+                    <a:blip r:embed="Rb5594f50d51040a5">
+                      <a:extLst>
+                        <a:ext xmlns:a="http://schemas.openxmlformats.org/drawingml/2006/main" uri="{28A0092B-C50C-407E-A947-70E740481C1C}">
+                          <a14:useLocalDpi val="0"/>
+                        </a:ext>
+                      </a:extLst>
+                    </a:blip>
+                    <a:stretch>
+                      <a:fillRect/>
+                    </a:stretch>
+                  </pic:blipFill>
+                  <pic:spPr>
+                    <a:xfrm>
+                      <a:off x="0" y="0"/>
+                      <a:ext cx="4572000" cy="2190750"/>
+                    </a:xfrm>
+                    <a:prstGeom prst="rect">
+                      <a:avLst/>
+                    </a:prstGeom>
+                  </pic:spPr>
+                </pic:pic>
+              </a:graphicData>
+            </a:graphic>
+          </wp:inline>
+        </w:drawing>
+      </w:r>
+    </w:p>
+    <w:p>
+      <w:pPr>
+        <w:pStyle w:val="Normal"/>
+        <w:bidi w:val="0"/>
+        <w:spacing w:before="0" w:beforeAutospacing="off" w:after="160" w:afterAutospacing="off" w:line="259" w:lineRule="auto"/>
+        <w:ind w:left="0" w:right="0"/>
+        <w:jc w:val="left"/>
+      </w:pPr>
     </w:p>
     <w:p>
       <w:pPr>
@@ -2023,7 +2088,7 @@
       </w:pPr>
       <w:r>
         <w:drawing>
-          <wp:inline wp14:editId="11925525" wp14:anchorId="0FC0BD64">
+          <wp:inline wp14:editId="1500CDC3" wp14:anchorId="0FC0BD64">
             <wp:extent cx="4572000" cy="1704975"/>
             <wp:effectExtent l="0" t="0" r="0" b="0"/>
             <wp:docPr id="114523185" name="" title=""/>
@@ -2038,7 +2103,7 @@
                     <pic:cNvPicPr/>
                   </pic:nvPicPr>
                   <pic:blipFill>
-                    <a:blip r:embed="R1d24f70e56bd43d1">
+                    <a:blip r:embed="R7e2568dd6ba14057">
                       <a:extLst xmlns:a="http://schemas.openxmlformats.org/drawingml/2006/main">
                         <a:ext xmlns:a="http://schemas.openxmlformats.org/drawingml/2006/main" uri="{28A0092B-C50C-407E-A947-70E740481C1C}">
                           <a14:useLocalDpi xmlns:a14="http://schemas.microsoft.com/office/drawing/2010/main" val="0"/>
@@ -2084,7 +2149,7 @@
       </w:pPr>
       <w:r>
         <w:drawing>
-          <wp:inline wp14:editId="6992B6D6" wp14:anchorId="7F983170">
+          <wp:inline wp14:editId="3115528D" wp14:anchorId="7F983170">
             <wp:extent cx="4572000" cy="2000250"/>
             <wp:effectExtent l="0" t="0" r="0" b="0"/>
             <wp:docPr id="560689960" name="" title=""/>
@@ -2099,7 +2164,7 @@
                     <pic:cNvPicPr/>
                   </pic:nvPicPr>
                   <pic:blipFill>
-                    <a:blip r:embed="R45fab2138b2a4382">
+                    <a:blip r:embed="R58fe872682214308">
                       <a:extLst xmlns:a="http://schemas.openxmlformats.org/drawingml/2006/main">
                         <a:ext xmlns:a="http://schemas.openxmlformats.org/drawingml/2006/main" uri="{28A0092B-C50C-407E-A947-70E740481C1C}">
                           <a14:useLocalDpi xmlns:a14="http://schemas.microsoft.com/office/drawing/2010/main" val="0"/>

</xml_diff>